<commit_message>
Version 1 complète des instructions
</commit_message>
<xml_diff>
--- a/Documents/Instructions v1.docx
+++ b/Documents/Instructions v1.docx
@@ -5,115 +5,55 @@
     <w:p>
       <w:pPr>
         <w:rPr>
-          <w:lang w:val="en-CA"/>
-        </w:rPr>
-      </w:pPr>
-      <w:r>
-        <w:rPr>
-          <w:lang w:val="en-CA"/>
-        </w:rPr>
-        <w:t>Instructions:</w:t>
-      </w:r>
-    </w:p>
-    <w:p>
-      <w:pPr>
-        <w:rPr>
-          <w:lang w:val="en-CA"/>
-        </w:rPr>
-      </w:pPr>
-      <w:r>
-        <w:rPr>
-          <w:lang w:val="en-CA"/>
-        </w:rPr>
-        <w:t>Headphones user:</w:t>
-      </w:r>
-    </w:p>
-    <w:p>
-      <w:pPr>
-        <w:pStyle w:val="Paragraphedeliste"/>
-        <w:numPr>
-          <w:ilvl w:val="0"/>
-          <w:numId w:val="1"/>
-        </w:numPr>
-        <w:rPr>
-          <w:lang w:val="en-CA"/>
-        </w:rPr>
-      </w:pPr>
-      <w:r>
-        <w:rPr>
-          <w:lang w:val="en-CA"/>
-        </w:rPr>
-        <w:t>Everything you hear comes from the virtual environment the other player is finding themselves in; you hear what they should hear.</w:t>
-      </w:r>
-    </w:p>
-    <w:p>
-      <w:pPr>
-        <w:pStyle w:val="Paragraphedeliste"/>
-        <w:numPr>
-          <w:ilvl w:val="0"/>
-          <w:numId w:val="1"/>
-        </w:numPr>
-        <w:rPr>
-          <w:lang w:val="en-CA"/>
-        </w:rPr>
-      </w:pPr>
-      <w:r>
-        <w:rPr>
-          <w:lang w:val="en-CA"/>
-        </w:rPr>
-        <w:t xml:space="preserve">Activate traps using the keyboard: trap positions are displayed on your paper map with their </w:t>
-      </w:r>
-      <w:r>
-        <w:rPr>
-          <w:lang w:val="en-CA"/>
-        </w:rPr>
-        <w:t xml:space="preserve">respective </w:t>
-      </w:r>
-      <w:r>
-        <w:rPr>
-          <w:lang w:val="en-CA"/>
-        </w:rPr>
-        <w:t>key.</w:t>
-      </w:r>
-    </w:p>
-    <w:p>
-      <w:pPr>
-        <w:pStyle w:val="Paragraphedeliste"/>
-        <w:numPr>
-          <w:ilvl w:val="0"/>
-          <w:numId w:val="1"/>
-        </w:numPr>
-        <w:rPr>
-          <w:lang w:val="en-CA"/>
-        </w:rPr>
-      </w:pPr>
-      <w:r>
-        <w:rPr>
-          <w:lang w:val="en-CA"/>
-        </w:rPr>
-        <w:t xml:space="preserve">Try and triangulate the position </w:t>
-      </w:r>
-      <w:r>
-        <w:rPr>
-          <w:lang w:val="en-CA"/>
-        </w:rPr>
-        <w:t>of the other player and spring traps on them.</w:t>
-      </w:r>
-    </w:p>
-    <w:p>
-      <w:pPr>
-        <w:rPr>
-          <w:lang w:val="en-CA"/>
-        </w:rPr>
-      </w:pPr>
-      <w:r>
-        <w:rPr>
-          <w:lang w:val="en-CA"/>
-        </w:rPr>
-        <w:t>Tips</w:t>
-      </w:r>
-      <w:r>
-        <w:rPr>
+          <w:b/>
+          <w:sz w:val="28"/>
+          <w:szCs w:val="28"/>
+          <w:lang w:val="en-CA"/>
+        </w:rPr>
+      </w:pPr>
+      <w:r>
+        <w:rPr>
+          <w:b/>
+          <w:sz w:val="28"/>
+          <w:szCs w:val="28"/>
+          <w:lang w:val="en-CA"/>
+        </w:rPr>
+        <w:t>Instructions</w:t>
+      </w:r>
+      <w:r>
+        <w:rPr>
+          <w:b/>
+          <w:sz w:val="28"/>
+          <w:szCs w:val="28"/>
+          <w:lang w:val="en-CA"/>
+        </w:rPr>
+        <w:t xml:space="preserve"> (</w:t>
+      </w:r>
+      <w:proofErr w:type="spellStart"/>
+      <w:r>
+        <w:rPr>
+          <w:b/>
+          <w:sz w:val="28"/>
+          <w:szCs w:val="28"/>
+          <w:lang w:val="en-CA"/>
+        </w:rPr>
+        <w:t>français</w:t>
+      </w:r>
+      <w:proofErr w:type="spellEnd"/>
+      <w:r>
+        <w:rPr>
+          <w:b/>
+          <w:sz w:val="28"/>
+          <w:szCs w:val="28"/>
+          <w:lang w:val="en-CA"/>
+        </w:rPr>
+        <w:t>)</w:t>
+      </w:r>
+      <w:r>
+        <w:rPr>
+          <w:b/>
+          <w:sz w:val="28"/>
+          <w:szCs w:val="28"/>
           <w:lang w:val="en-CA"/>
         </w:rPr>
         <w:t>:</w:t>
@@ -121,218 +61,668 @@
     </w:p>
     <w:p>
       <w:pPr>
-        <w:pStyle w:val="Paragraphedeliste"/>
-        <w:numPr>
-          <w:ilvl w:val="0"/>
-          <w:numId w:val="1"/>
-        </w:numPr>
-        <w:rPr>
-          <w:lang w:val="en-CA"/>
-        </w:rPr>
-      </w:pPr>
-      <w:r>
-        <w:rPr>
-          <w:lang w:val="en-CA"/>
-        </w:rPr>
-        <w:t>Rooms of differe</w:t>
-      </w:r>
-      <w:r>
-        <w:rPr>
-          <w:lang w:val="en-CA"/>
-        </w:rPr>
-        <w:t>nt colors have different floors, which changes the sound of footsteps.</w:t>
-      </w:r>
-    </w:p>
-    <w:p>
-      <w:pPr>
-        <w:pStyle w:val="Paragraphedeliste"/>
-        <w:numPr>
-          <w:ilvl w:val="0"/>
-          <w:numId w:val="1"/>
-        </w:numPr>
-        <w:rPr>
-          <w:lang w:val="en-CA"/>
-        </w:rPr>
-      </w:pPr>
-      <w:r>
-        <w:rPr>
-          <w:lang w:val="en-CA"/>
-        </w:rPr>
-        <w:t xml:space="preserve">Don’t forget that you are </w:t>
-      </w:r>
-      <w:r>
-        <w:rPr>
-          <w:lang w:val="en-CA"/>
-        </w:rPr>
-        <w:t>hearing what they would hear: you can activate to try and hear their relative position to the player.</w:t>
-      </w:r>
-    </w:p>
-    <w:p>
-      <w:pPr>
-        <w:pStyle w:val="Paragraphedeliste"/>
-        <w:numPr>
-          <w:ilvl w:val="0"/>
-          <w:numId w:val="1"/>
-        </w:numPr>
-        <w:rPr>
-          <w:lang w:val="en-CA"/>
-        </w:rPr>
-      </w:pPr>
-      <w:r>
-        <w:rPr>
-          <w:lang w:val="en-CA"/>
-        </w:rPr>
-        <w:t>Traps are reusable, but are slow to reload.</w:t>
-      </w:r>
-    </w:p>
-    <w:p>
-      <w:pPr>
-        <w:rPr>
-          <w:lang w:val="en-CA"/>
-        </w:rPr>
-      </w:pPr>
-      <w:r>
-        <w:rPr>
+        <w:rPr>
+          <w:b/>
+          <w:lang w:val="en-CA"/>
+        </w:rPr>
+      </w:pPr>
+      <w:proofErr w:type="spellStart"/>
+      <w:r>
+        <w:rPr>
+          <w:b/>
+          <w:lang w:val="en-CA"/>
+        </w:rPr>
+        <w:t>Joueur</w:t>
+      </w:r>
+      <w:proofErr w:type="spellEnd"/>
+      <w:r>
+        <w:rPr>
+          <w:b/>
           <w:lang w:val="en-CA"/>
         </w:rPr>
         <w:t xml:space="preserve"> </w:t>
       </w:r>
-    </w:p>
-    <w:p>
-      <w:pPr>
-        <w:rPr>
-          <w:lang w:val="en-CA"/>
-        </w:rPr>
-      </w:pPr>
-      <w:r>
-        <w:rPr>
-          <w:lang w:val="en-CA"/>
-        </w:rPr>
-        <w:t>Oculus Rift user:</w:t>
-      </w:r>
-    </w:p>
-    <w:p>
-      <w:pPr>
-        <w:pStyle w:val="Paragraphedeliste"/>
-        <w:numPr>
-          <w:ilvl w:val="0"/>
-          <w:numId w:val="1"/>
-        </w:numPr>
-        <w:rPr>
-          <w:lang w:val="en-CA"/>
-        </w:rPr>
-      </w:pPr>
-      <w:r>
-        <w:rPr>
-          <w:lang w:val="en-CA"/>
-        </w:rPr>
-        <w:t>Navigate the maze dungeon to collect all the magic boxes.</w:t>
-      </w:r>
-    </w:p>
-    <w:p>
-      <w:pPr>
-        <w:pStyle w:val="Paragraphedeliste"/>
-        <w:numPr>
-          <w:ilvl w:val="1"/>
-          <w:numId w:val="1"/>
-        </w:numPr>
-        <w:rPr>
-          <w:lang w:val="en-CA"/>
-        </w:rPr>
-      </w:pPr>
-      <w:r>
-        <w:rPr>
-          <w:lang w:val="en-CA"/>
-        </w:rPr>
-        <w:t>Use the joysticks to move and turn. No other buttons are used.</w:t>
-      </w:r>
-    </w:p>
-    <w:p>
-      <w:pPr>
-        <w:pStyle w:val="Paragraphedeliste"/>
-        <w:numPr>
-          <w:ilvl w:val="0"/>
-          <w:numId w:val="1"/>
-        </w:numPr>
-        <w:rPr>
-          <w:lang w:val="en-CA"/>
-        </w:rPr>
-      </w:pPr>
-      <w:r>
-        <w:rPr>
-          <w:lang w:val="en-CA"/>
-        </w:rPr>
-        <w:t>Be wary of traps: the other player will try and spring them on you.</w:t>
-      </w:r>
-    </w:p>
-    <w:p>
-      <w:pPr>
-        <w:rPr>
-          <w:lang w:val="en-CA"/>
-        </w:rPr>
-      </w:pPr>
-      <w:r>
-        <w:rPr>
-          <w:lang w:val="en-CA"/>
-        </w:rPr>
-        <w:t>Tips:</w:t>
-      </w:r>
-    </w:p>
-    <w:p>
-      <w:pPr>
-        <w:pStyle w:val="Paragraphedeliste"/>
-        <w:numPr>
-          <w:ilvl w:val="0"/>
-          <w:numId w:val="1"/>
-        </w:numPr>
-        <w:rPr>
-          <w:lang w:val="en-CA"/>
-        </w:rPr>
-      </w:pPr>
-      <w:r>
-        <w:rPr>
-          <w:lang w:val="en-CA"/>
-        </w:rPr>
-        <w:t xml:space="preserve">The other player has the map of the dungeon, </w:t>
-      </w:r>
-      <w:r>
-        <w:rPr>
-          <w:lang w:val="en-CA"/>
-        </w:rPr>
-        <w:t xml:space="preserve">but can only locate you through sound: </w:t>
-      </w:r>
-      <w:r>
-        <w:rPr>
-          <w:lang w:val="en-CA"/>
-        </w:rPr>
-        <w:t>try using</w:t>
-      </w:r>
-      <w:r>
-        <w:rPr>
-          <w:lang w:val="en-CA"/>
-        </w:rPr>
-        <w:t xml:space="preserve"> this to fake them out.</w:t>
-      </w:r>
-    </w:p>
-    <w:p>
-      <w:pPr>
-        <w:pStyle w:val="Paragraphedeliste"/>
-        <w:numPr>
-          <w:ilvl w:val="0"/>
-          <w:numId w:val="1"/>
-        </w:numPr>
-        <w:rPr>
-          <w:lang w:val="en-CA"/>
-        </w:rPr>
-      </w:pPr>
-      <w:r>
-        <w:rPr>
-          <w:lang w:val="en-CA"/>
-        </w:rPr>
-        <w:t>Traps cannot be triggered repeatedly: the area is safe for a few seconds if you avoid one.</w:t>
+      <w:proofErr w:type="spellStart"/>
+      <w:r>
+        <w:rPr>
+          <w:b/>
+          <w:lang w:val="en-CA"/>
+        </w:rPr>
+        <w:t>écouteurs</w:t>
+      </w:r>
+      <w:proofErr w:type="spellEnd"/>
+      <w:r>
+        <w:rPr>
+          <w:b/>
+          <w:lang w:val="en-CA"/>
+        </w:rPr>
+        <w:t>:</w:t>
+      </w:r>
+    </w:p>
+    <w:p>
+      <w:pPr>
+        <w:pStyle w:val="Paragraphedeliste"/>
+        <w:numPr>
+          <w:ilvl w:val="0"/>
+          <w:numId w:val="1"/>
+        </w:numPr>
+      </w:pPr>
+      <w:r>
+        <w:t>Tout ce que vous entendez vient du monde virtuel</w:t>
+      </w:r>
+      <w:r>
+        <w:t xml:space="preserve"> dans lequel l’autre joueur se trouve; vous entendez ce qu’il entendrait dans sa situation.</w:t>
+      </w:r>
+    </w:p>
+    <w:p>
+      <w:pPr>
+        <w:pStyle w:val="Paragraphedeliste"/>
+        <w:numPr>
+          <w:ilvl w:val="0"/>
+          <w:numId w:val="1"/>
+        </w:numPr>
+      </w:pPr>
+      <w:r>
+        <w:t>Vous pouvez active</w:t>
+      </w:r>
+      <w:r>
+        <w:t>r</w:t>
+      </w:r>
+      <w:r>
+        <w:t xml:space="preserve"> un piège en appuyant sur une touche du clavier: votre carte </w:t>
+      </w:r>
+      <w:r>
+        <w:t xml:space="preserve">papier </w:t>
+      </w:r>
+      <w:r>
+        <w:t xml:space="preserve">indique </w:t>
+      </w:r>
+      <w:r>
+        <w:t>la positio</w:t>
       </w:r>
       <w:bookmarkStart w:id="0" w:name="_GoBack"/>
       <w:bookmarkEnd w:id="0"/>
+      <w:r>
+        <w:t>n de chaque piège et sa touche associée.</w:t>
+      </w:r>
+    </w:p>
+    <w:p>
+      <w:pPr>
+        <w:pStyle w:val="Paragraphedeliste"/>
+        <w:numPr>
+          <w:ilvl w:val="0"/>
+          <w:numId w:val="1"/>
+        </w:numPr>
+      </w:pPr>
+      <w:r>
+        <w:t xml:space="preserve">Tentez de </w:t>
+      </w:r>
+      <w:r>
+        <w:t xml:space="preserve">deviner la position de l’autre joueur pour activer les pièges </w:t>
+      </w:r>
+      <w:r>
+        <w:t>lorsqu’il s’y trouve.</w:t>
+      </w:r>
+    </w:p>
+    <w:p>
+      <w:pPr>
+        <w:rPr>
+          <w:lang w:val="en-CA"/>
+        </w:rPr>
+      </w:pPr>
+      <w:proofErr w:type="spellStart"/>
+      <w:r>
+        <w:rPr>
+          <w:lang w:val="en-CA"/>
+        </w:rPr>
+        <w:t>Conseils</w:t>
+      </w:r>
+      <w:proofErr w:type="spellEnd"/>
+      <w:r>
+        <w:rPr>
+          <w:lang w:val="en-CA"/>
+        </w:rPr>
+        <w:t>:</w:t>
+      </w:r>
+    </w:p>
+    <w:p>
+      <w:pPr>
+        <w:pStyle w:val="Paragraphedeliste"/>
+        <w:numPr>
+          <w:ilvl w:val="0"/>
+          <w:numId w:val="1"/>
+        </w:numPr>
+      </w:pPr>
+      <w:r>
+        <w:t xml:space="preserve">Les </w:t>
+      </w:r>
+      <w:r>
+        <w:t xml:space="preserve">couleurs des salles sur le plan </w:t>
+      </w:r>
+      <w:r>
+        <w:t>représentent différents types de sols, qui causent des bruits de pas différents.</w:t>
+      </w:r>
+    </w:p>
+    <w:p>
+      <w:pPr>
+        <w:pStyle w:val="Paragraphedeliste"/>
+        <w:numPr>
+          <w:ilvl w:val="0"/>
+          <w:numId w:val="1"/>
+        </w:numPr>
+      </w:pPr>
+      <w:r>
+        <w:t>N’oubliez pas que vous entendez exactement ce que l’autre joueur ENTENDRAIT : vous pouvez activer un piège pour entendre sa position relativement au joueur.</w:t>
+      </w:r>
+    </w:p>
+    <w:p>
+      <w:pPr>
+        <w:pStyle w:val="Paragraphedeliste"/>
+        <w:numPr>
+          <w:ilvl w:val="0"/>
+          <w:numId w:val="1"/>
+        </w:numPr>
+        <w:rPr>
+          <w:lang w:val="en-CA"/>
+        </w:rPr>
+      </w:pPr>
+      <w:r>
+        <w:t xml:space="preserve">Les pièges sont réutilisables, mais </w:t>
+      </w:r>
+      <w:r>
+        <w:t>seulement après plusieurs secondes de recharge.</w:t>
+      </w:r>
+    </w:p>
+    <w:p>
+      <w:pPr>
+        <w:pStyle w:val="Paragraphedeliste"/>
+        <w:rPr>
+          <w:lang w:val="en-CA"/>
+        </w:rPr>
+      </w:pPr>
+      <w:r>
+        <w:rPr>
+          <w:lang w:val="en-CA"/>
+        </w:rPr>
+        <w:t xml:space="preserve"> </w:t>
+      </w:r>
+    </w:p>
+    <w:p>
+      <w:pPr>
+        <w:rPr>
+          <w:b/>
+          <w:lang w:val="en-CA"/>
+        </w:rPr>
+      </w:pPr>
+      <w:proofErr w:type="spellStart"/>
+      <w:r>
+        <w:rPr>
+          <w:b/>
+          <w:lang w:val="en-CA"/>
+        </w:rPr>
+        <w:t>Joueur</w:t>
+      </w:r>
+      <w:proofErr w:type="spellEnd"/>
+      <w:r>
+        <w:rPr>
+          <w:b/>
+          <w:lang w:val="en-CA"/>
+        </w:rPr>
+        <w:t xml:space="preserve"> Oculus Rift:</w:t>
+      </w:r>
+    </w:p>
+    <w:p>
+      <w:pPr>
+        <w:pStyle w:val="Paragraphedeliste"/>
+        <w:numPr>
+          <w:ilvl w:val="0"/>
+          <w:numId w:val="1"/>
+        </w:numPr>
+      </w:pPr>
+      <w:r>
+        <w:t xml:space="preserve">Traversez le labyrinthe pour trouver </w:t>
+      </w:r>
+      <w:r>
+        <w:t xml:space="preserve">toutes </w:t>
+      </w:r>
+      <w:r>
+        <w:t>les bo</w:t>
+      </w:r>
+      <w:r>
+        <w:t>îtes magiques.</w:t>
+      </w:r>
+    </w:p>
+    <w:p>
+      <w:pPr>
+        <w:pStyle w:val="Paragraphedeliste"/>
+        <w:numPr>
+          <w:ilvl w:val="1"/>
+          <w:numId w:val="1"/>
+        </w:numPr>
+      </w:pPr>
+      <w:r>
+        <w:t xml:space="preserve">Utilisez les joysticks pour vous déplacer et vous tourner. </w:t>
+      </w:r>
+      <w:r>
+        <w:t>Aucun autre bouton n’est utilisé.</w:t>
+      </w:r>
+    </w:p>
+    <w:p>
+      <w:pPr>
+        <w:pStyle w:val="Paragraphedeliste"/>
+        <w:numPr>
+          <w:ilvl w:val="0"/>
+          <w:numId w:val="1"/>
+        </w:numPr>
+      </w:pPr>
+      <w:r>
+        <w:t xml:space="preserve">Attention aux pièges : l’autre joueur </w:t>
+      </w:r>
+      <w:r>
+        <w:t>cherchera à se débarrasser de vous…</w:t>
+      </w:r>
+    </w:p>
+    <w:p>
+      <w:pPr>
+        <w:rPr>
+          <w:lang w:val="en-CA"/>
+        </w:rPr>
+      </w:pPr>
+      <w:proofErr w:type="spellStart"/>
+      <w:r>
+        <w:rPr>
+          <w:lang w:val="en-CA"/>
+        </w:rPr>
+        <w:t>Conseils</w:t>
+      </w:r>
+      <w:proofErr w:type="spellEnd"/>
+      <w:r>
+        <w:rPr>
+          <w:lang w:val="en-CA"/>
+        </w:rPr>
+        <w:t>:</w:t>
+      </w:r>
+    </w:p>
+    <w:p>
+      <w:pPr>
+        <w:pStyle w:val="Paragraphedeliste"/>
+        <w:numPr>
+          <w:ilvl w:val="0"/>
+          <w:numId w:val="1"/>
+        </w:numPr>
+      </w:pPr>
+      <w:r>
+        <w:t>L’autre joueur a un plan du</w:t>
+      </w:r>
+      <w:r>
+        <w:t xml:space="preserve"> labyrinthe, mais ne peut vous repérer que par le son : exploiter cette limitation pour le flouer.</w:t>
+      </w:r>
+    </w:p>
+    <w:p>
+      <w:pPr>
+        <w:pStyle w:val="Paragraphedeliste"/>
+        <w:numPr>
+          <w:ilvl w:val="0"/>
+          <w:numId w:val="1"/>
+        </w:numPr>
+      </w:pPr>
+      <w:r>
+        <w:t xml:space="preserve">Les pièges ne peuvent pas être activés à répétition : l’espace affecté sera </w:t>
+      </w:r>
+    </w:p>
+    <w:p>
+      <w:pPr>
+        <w:rPr>
+          <w:lang w:val="en-CA"/>
+        </w:rPr>
+      </w:pPr>
+      <w:r>
+        <w:rPr>
+          <w:lang w:val="en-CA"/>
+        </w:rPr>
+        <w:br w:type="page"/>
+      </w:r>
+    </w:p>
+    <w:p>
+      <w:pPr>
+        <w:rPr>
+          <w:b/>
+          <w:sz w:val="28"/>
+          <w:szCs w:val="28"/>
+          <w:lang w:val="en-CA"/>
+        </w:rPr>
+      </w:pPr>
+      <w:r>
+        <w:rPr>
+          <w:b/>
+          <w:sz w:val="28"/>
+          <w:szCs w:val="28"/>
+          <w:lang w:val="en-CA"/>
+        </w:rPr>
+        <w:lastRenderedPageBreak/>
+        <w:t>Instructions (English)</w:t>
+      </w:r>
+    </w:p>
+    <w:p>
+      <w:pPr>
+        <w:rPr>
+          <w:b/>
+          <w:lang w:val="en-CA"/>
+        </w:rPr>
+      </w:pPr>
+      <w:r>
+        <w:rPr>
+          <w:b/>
+          <w:lang w:val="en-CA"/>
+        </w:rPr>
+        <w:t>Headphones user:</w:t>
+      </w:r>
+    </w:p>
+    <w:p>
+      <w:pPr>
+        <w:pStyle w:val="Paragraphedeliste"/>
+        <w:numPr>
+          <w:ilvl w:val="0"/>
+          <w:numId w:val="1"/>
+        </w:numPr>
+        <w:rPr>
+          <w:lang w:val="en-CA"/>
+        </w:rPr>
+      </w:pPr>
+      <w:r>
+        <w:rPr>
+          <w:lang w:val="en-CA"/>
+        </w:rPr>
+        <w:t>Everything you hear comes from the virtual environment the other player is finding themselves in; you hear what they should hear.</w:t>
+      </w:r>
+    </w:p>
+    <w:p>
+      <w:pPr>
+        <w:pStyle w:val="Paragraphedeliste"/>
+        <w:numPr>
+          <w:ilvl w:val="0"/>
+          <w:numId w:val="1"/>
+        </w:numPr>
+        <w:rPr>
+          <w:lang w:val="en-CA"/>
+        </w:rPr>
+      </w:pPr>
+      <w:r>
+        <w:rPr>
+          <w:lang w:val="en-CA"/>
+        </w:rPr>
+        <w:t xml:space="preserve">Activate traps using the keyboard: trap positions are displayed on your paper map with their </w:t>
+      </w:r>
+      <w:r>
+        <w:rPr>
+          <w:lang w:val="en-CA"/>
+        </w:rPr>
+        <w:t xml:space="preserve">respective </w:t>
+      </w:r>
+      <w:r>
+        <w:rPr>
+          <w:lang w:val="en-CA"/>
+        </w:rPr>
+        <w:t>key.</w:t>
+      </w:r>
+    </w:p>
+    <w:p>
+      <w:pPr>
+        <w:pStyle w:val="Paragraphedeliste"/>
+        <w:numPr>
+          <w:ilvl w:val="0"/>
+          <w:numId w:val="1"/>
+        </w:numPr>
+        <w:rPr>
+          <w:lang w:val="en-CA"/>
+        </w:rPr>
+      </w:pPr>
+      <w:r>
+        <w:rPr>
+          <w:lang w:val="en-CA"/>
+        </w:rPr>
+        <w:t xml:space="preserve">Try and triangulate the position </w:t>
+      </w:r>
+      <w:r>
+        <w:rPr>
+          <w:lang w:val="en-CA"/>
+        </w:rPr>
+        <w:t>of the other player and spring traps on them.</w:t>
+      </w:r>
+    </w:p>
+    <w:p>
+      <w:pPr>
+        <w:rPr>
+          <w:lang w:val="en-CA"/>
+        </w:rPr>
+      </w:pPr>
+      <w:r>
+        <w:rPr>
+          <w:lang w:val="en-CA"/>
+        </w:rPr>
+        <w:t>Tips</w:t>
+      </w:r>
+      <w:r>
+        <w:rPr>
+          <w:lang w:val="en-CA"/>
+        </w:rPr>
+        <w:t>:</w:t>
+      </w:r>
+    </w:p>
+    <w:p>
+      <w:pPr>
+        <w:pStyle w:val="Paragraphedeliste"/>
+        <w:numPr>
+          <w:ilvl w:val="0"/>
+          <w:numId w:val="1"/>
+        </w:numPr>
+        <w:rPr>
+          <w:lang w:val="en-CA"/>
+        </w:rPr>
+      </w:pPr>
+      <w:r>
+        <w:rPr>
+          <w:lang w:val="en-CA"/>
+        </w:rPr>
+        <w:t>Rooms of differe</w:t>
+      </w:r>
+      <w:r>
+        <w:rPr>
+          <w:lang w:val="en-CA"/>
+        </w:rPr>
+        <w:t>nt colors have different floors, which changes the sound of footsteps.</w:t>
+      </w:r>
+    </w:p>
+    <w:p>
+      <w:pPr>
+        <w:pStyle w:val="Paragraphedeliste"/>
+        <w:numPr>
+          <w:ilvl w:val="0"/>
+          <w:numId w:val="1"/>
+        </w:numPr>
+        <w:rPr>
+          <w:lang w:val="en-CA"/>
+        </w:rPr>
+      </w:pPr>
+      <w:r>
+        <w:rPr>
+          <w:lang w:val="en-CA"/>
+        </w:rPr>
+        <w:t xml:space="preserve">Don’t forget that you are </w:t>
+      </w:r>
+      <w:r>
+        <w:rPr>
+          <w:lang w:val="en-CA"/>
+        </w:rPr>
+        <w:t>hearing what they would hear: you can activate to try and hear their relative position to the player.</w:t>
+      </w:r>
+    </w:p>
+    <w:p>
+      <w:pPr>
+        <w:pStyle w:val="Paragraphedeliste"/>
+        <w:numPr>
+          <w:ilvl w:val="0"/>
+          <w:numId w:val="1"/>
+        </w:numPr>
+        <w:rPr>
+          <w:lang w:val="en-CA"/>
+        </w:rPr>
+      </w:pPr>
+      <w:r>
+        <w:rPr>
+          <w:lang w:val="en-CA"/>
+        </w:rPr>
+        <w:t>Traps are reusable, but slow to reload.</w:t>
+      </w:r>
+    </w:p>
+    <w:p>
+      <w:pPr>
+        <w:rPr>
+          <w:lang w:val="en-CA"/>
+        </w:rPr>
+      </w:pPr>
+      <w:r>
+        <w:rPr>
+          <w:lang w:val="en-CA"/>
+        </w:rPr>
+        <w:t xml:space="preserve"> </w:t>
+      </w:r>
+    </w:p>
+    <w:p>
+      <w:pPr>
+        <w:rPr>
+          <w:b/>
+          <w:lang w:val="en-CA"/>
+        </w:rPr>
+      </w:pPr>
+      <w:r>
+        <w:rPr>
+          <w:b/>
+          <w:lang w:val="en-CA"/>
+        </w:rPr>
+        <w:t>Oculus Rift user:</w:t>
+      </w:r>
+    </w:p>
+    <w:p>
+      <w:pPr>
+        <w:pStyle w:val="Paragraphedeliste"/>
+        <w:numPr>
+          <w:ilvl w:val="0"/>
+          <w:numId w:val="1"/>
+        </w:numPr>
+        <w:rPr>
+          <w:lang w:val="en-CA"/>
+        </w:rPr>
+      </w:pPr>
+      <w:r>
+        <w:rPr>
+          <w:lang w:val="en-CA"/>
+        </w:rPr>
+        <w:t>Navigate the maze dungeon to collect all the magic boxes.</w:t>
+      </w:r>
+    </w:p>
+    <w:p>
+      <w:pPr>
+        <w:pStyle w:val="Paragraphedeliste"/>
+        <w:numPr>
+          <w:ilvl w:val="1"/>
+          <w:numId w:val="1"/>
+        </w:numPr>
+        <w:rPr>
+          <w:lang w:val="en-CA"/>
+        </w:rPr>
+      </w:pPr>
+      <w:r>
+        <w:rPr>
+          <w:lang w:val="en-CA"/>
+        </w:rPr>
+        <w:t>Use the joysticks to move and turn. No other buttons are used.</w:t>
+      </w:r>
+    </w:p>
+    <w:p>
+      <w:pPr>
+        <w:pStyle w:val="Paragraphedeliste"/>
+        <w:numPr>
+          <w:ilvl w:val="0"/>
+          <w:numId w:val="1"/>
+        </w:numPr>
+        <w:rPr>
+          <w:lang w:val="en-CA"/>
+        </w:rPr>
+      </w:pPr>
+      <w:r>
+        <w:rPr>
+          <w:lang w:val="en-CA"/>
+        </w:rPr>
+        <w:t>Be wary of traps: the other player will try and spring them on you.</w:t>
+      </w:r>
+    </w:p>
+    <w:p>
+      <w:pPr>
+        <w:rPr>
+          <w:lang w:val="en-CA"/>
+        </w:rPr>
+      </w:pPr>
+      <w:r>
+        <w:rPr>
+          <w:lang w:val="en-CA"/>
+        </w:rPr>
+        <w:t>Tips:</w:t>
+      </w:r>
+    </w:p>
+    <w:p>
+      <w:pPr>
+        <w:pStyle w:val="Paragraphedeliste"/>
+        <w:numPr>
+          <w:ilvl w:val="0"/>
+          <w:numId w:val="1"/>
+        </w:numPr>
+        <w:rPr>
+          <w:lang w:val="en-CA"/>
+        </w:rPr>
+      </w:pPr>
+      <w:r>
+        <w:rPr>
+          <w:lang w:val="en-CA"/>
+        </w:rPr>
+        <w:t xml:space="preserve">The other player has the map of the dungeon, </w:t>
+      </w:r>
+      <w:r>
+        <w:rPr>
+          <w:lang w:val="en-CA"/>
+        </w:rPr>
+        <w:t xml:space="preserve">but can only locate you through sound: </w:t>
+      </w:r>
+      <w:r>
+        <w:rPr>
+          <w:lang w:val="en-CA"/>
+        </w:rPr>
+        <w:t>try using</w:t>
+      </w:r>
+      <w:r>
+        <w:rPr>
+          <w:lang w:val="en-CA"/>
+        </w:rPr>
+        <w:t xml:space="preserve"> this to fake them out.</w:t>
+      </w:r>
+    </w:p>
+    <w:p>
+      <w:pPr>
+        <w:pStyle w:val="Paragraphedeliste"/>
+        <w:numPr>
+          <w:ilvl w:val="0"/>
+          <w:numId w:val="1"/>
+        </w:numPr>
+        <w:rPr>
+          <w:lang w:val="en-CA"/>
+        </w:rPr>
+      </w:pPr>
+      <w:r>
+        <w:rPr>
+          <w:lang w:val="en-CA"/>
+        </w:rPr>
+        <w:t>Traps cannot be triggered repeatedly: the area is safe for a few seconds if you avoid one.</w:t>
+      </w:r>
     </w:p>
     <w:sectPr>
       <w:pgSz w:w="12240" w:h="15840"/>

</xml_diff>